<commit_message>
test: add complex test with data and images
</commit_message>
<xml_diff>
--- a/tests/templates/image.docx
+++ b/tests/templates/image.docx
@@ -2,6 +2,335 @@
 <file path=word/document.xml><?xml version="1.0" encoding="utf-8"?>
 <w:document xmlns:wpc="http://schemas.microsoft.com/office/word/2010/wordprocessingCanvas" xmlns:mc="http://schemas.openxmlformats.org/markup-compatibility/2006" xmlns:o="urn:schemas-microsoft-com:office:office" xmlns:r="http://schemas.openxmlformats.org/officeDocument/2006/relationships" xmlns:m="http://schemas.openxmlformats.org/officeDocument/2006/math" xmlns:v="urn:schemas-microsoft-com:vml" xmlns:wp14="http://schemas.microsoft.com/office/word/2010/wordprocessingDrawing" xmlns:wp="http://schemas.openxmlformats.org/drawingml/2006/wordprocessingDrawing" xmlns:w10="urn:schemas-microsoft-com:office:word" xmlns:w="http://schemas.openxmlformats.org/wordprocessingml/2006/main" xmlns:w14="http://schemas.microsoft.com/office/word/2010/wordml" xmlns:w15="http://schemas.microsoft.com/office/word/2012/wordml" xmlns:wpg="http://schemas.microsoft.com/office/word/2010/wordprocessingGroup" xmlns:wpi="http://schemas.microsoft.com/office/word/2010/wordprocessingInk" xmlns:wne="http://schemas.microsoft.com/office/word/2006/wordml" xmlns:wps="http://schemas.microsoft.com/office/word/2010/wordprocessingShape" mc:Ignorable="w14 w15 wp14">
   <w:body>
+    <w:tbl>
+      <w:tblPr>
+        <w:tblW w:w="0" w:type="auto"/>
+        <w:tblInd w:w="108" w:type="dxa"/>
+        <w:tblCellMar>
+          <w:left w:w="10" w:type="dxa"/>
+          <w:right w:w="10" w:type="dxa"/>
+        </w:tblCellMar>
+        <w:tblLook w:val="0000" w:firstRow="0" w:lastRow="0" w:firstColumn="0" w:lastColumn="0" w:noHBand="0" w:noVBand="0"/>
+      </w:tblPr>
+      <w:tblGrid>
+        <w:gridCol w:w="1522"/>
+        <w:gridCol w:w="1836"/>
+        <w:gridCol w:w="5879"/>
+      </w:tblGrid>
+      <w:tr>
+        <w:tblPrEx>
+          <w:tblCellMar>
+            <w:top w:w="0" w:type="dxa"/>
+            <w:bottom w:w="0" w:type="dxa"/>
+          </w:tblCellMar>
+        </w:tblPrEx>
+        <w:tc>
+          <w:tcPr>
+            <w:tcW w:w="1526" w:type="dxa"/>
+            <w:tcBorders>
+              <w:top w:val="single" w:sz="4" w:space="0" w:color="000000"/>
+              <w:left w:val="single" w:sz="4" w:space="0" w:color="000000"/>
+              <w:bottom w:val="single" w:sz="4" w:space="0" w:color="000000"/>
+              <w:right w:val="single" w:sz="4" w:space="0" w:color="000000"/>
+            </w:tcBorders>
+            <w:shd w:val="clear" w:color="000000" w:fill="FFFFFF"/>
+            <w:tcMar>
+              <w:left w:w="108" w:type="dxa"/>
+              <w:right w:w="108" w:type="dxa"/>
+            </w:tcMar>
+          </w:tcPr>
+          <w:p>
+            <w:pPr>
+              <w:spacing w:after="0" w:line="240" w:lineRule="auto"/>
+              <w:rPr>
+                <w:rFonts w:ascii="Calibri" w:eastAsia="Calibri" w:hAnsi="Calibri" w:cs="Calibri"/>
+              </w:rPr>
+            </w:pPr>
+            <w:r>
+              <w:rPr>
+                <w:rFonts w:ascii="Calibri" w:eastAsia="Calibri" w:hAnsi="Calibri" w:cs="Calibri"/>
+              </w:rPr>
+              <w:t>A</w:t>
+            </w:r>
+          </w:p>
+        </w:tc>
+        <w:tc>
+          <w:tcPr>
+            <w:tcW w:w="1843" w:type="dxa"/>
+            <w:tcBorders>
+              <w:top w:val="single" w:sz="4" w:space="0" w:color="000000"/>
+              <w:left w:val="single" w:sz="4" w:space="0" w:color="000000"/>
+              <w:bottom w:val="single" w:sz="4" w:space="0" w:color="000000"/>
+              <w:right w:val="single" w:sz="4" w:space="0" w:color="000000"/>
+            </w:tcBorders>
+            <w:shd w:val="clear" w:color="000000" w:fill="FFFFFF"/>
+            <w:tcMar>
+              <w:left w:w="108" w:type="dxa"/>
+              <w:right w:w="108" w:type="dxa"/>
+            </w:tcMar>
+          </w:tcPr>
+          <w:p>
+            <w:pPr>
+              <w:spacing w:after="0" w:line="240" w:lineRule="auto"/>
+              <w:rPr>
+                <w:rFonts w:ascii="Calibri" w:eastAsia="Calibri" w:hAnsi="Calibri" w:cs="Calibri"/>
+              </w:rPr>
+            </w:pPr>
+            <w:r>
+              <w:rPr>
+                <w:rFonts w:ascii="Calibri" w:eastAsia="Calibri" w:hAnsi="Calibri" w:cs="Calibri"/>
+              </w:rPr>
+              <w:t>B</w:t>
+            </w:r>
+          </w:p>
+        </w:tc>
+        <w:tc>
+          <w:tcPr>
+            <w:tcW w:w="5919" w:type="dxa"/>
+            <w:tcBorders>
+              <w:top w:val="single" w:sz="4" w:space="0" w:color="000000"/>
+              <w:left w:val="single" w:sz="4" w:space="0" w:color="000000"/>
+              <w:bottom w:val="single" w:sz="4" w:space="0" w:color="000000"/>
+              <w:right w:val="single" w:sz="4" w:space="0" w:color="000000"/>
+            </w:tcBorders>
+            <w:shd w:val="clear" w:color="000000" w:fill="FFFFFF"/>
+            <w:tcMar>
+              <w:left w:w="108" w:type="dxa"/>
+              <w:right w:w="108" w:type="dxa"/>
+            </w:tcMar>
+          </w:tcPr>
+          <w:p>
+            <w:pPr>
+              <w:spacing w:after="0" w:line="240" w:lineRule="auto"/>
+              <w:rPr>
+                <w:rFonts w:ascii="Calibri" w:eastAsia="Calibri" w:hAnsi="Calibri" w:cs="Calibri"/>
+              </w:rPr>
+            </w:pPr>
+            <w:r>
+              <w:rPr>
+                <w:rFonts w:ascii="Calibri" w:eastAsia="Calibri" w:hAnsi="Calibri" w:cs="Calibri"/>
+              </w:rPr>
+              <w:t>C</w:t>
+            </w:r>
+          </w:p>
+        </w:tc>
+      </w:tr>
+      <w:tr>
+        <w:tblPrEx>
+          <w:tblCellMar>
+            <w:top w:w="0" w:type="dxa"/>
+            <w:bottom w:w="0" w:type="dxa"/>
+          </w:tblCellMar>
+        </w:tblPrEx>
+        <w:trPr>
+          <w:trHeight w:val="1"/>
+        </w:trPr>
+        <w:tc>
+          <w:tcPr>
+            <w:tcW w:w="1526" w:type="dxa"/>
+            <w:tcBorders>
+              <w:top w:val="single" w:sz="4" w:space="0" w:color="000000"/>
+              <w:left w:val="single" w:sz="4" w:space="0" w:color="000000"/>
+              <w:bottom w:val="single" w:sz="4" w:space="0" w:color="000000"/>
+              <w:right w:val="single" w:sz="4" w:space="0" w:color="000000"/>
+            </w:tcBorders>
+            <w:shd w:val="clear" w:color="000000" w:fill="FFFFFF"/>
+            <w:tcMar>
+              <w:left w:w="108" w:type="dxa"/>
+              <w:right w:w="108" w:type="dxa"/>
+            </w:tcMar>
+          </w:tcPr>
+          <w:p>
+            <w:pPr>
+              <w:spacing w:after="0" w:line="240" w:lineRule="auto"/>
+              <w:rPr>
+                <w:rFonts w:ascii="Calibri" w:eastAsia="Calibri" w:hAnsi="Calibri" w:cs="Calibri"/>
+              </w:rPr>
+            </w:pPr>
+            <w:proofErr w:type="gramStart"/>
+            <w:r>
+              <w:rPr>
+                <w:rFonts w:ascii="Calibri" w:eastAsia="Calibri" w:hAnsi="Calibri" w:cs="Calibri"/>
+              </w:rPr>
+              <w:t xml:space="preserve">a1</w:t>
+            </w:r>
+          </w:p>
+        </w:tc>
+        <w:tc>
+          <w:tcPr>
+            <w:tcW w:w="1843" w:type="dxa"/>
+            <w:tcBorders>
+              <w:top w:val="single" w:sz="4" w:space="0" w:color="000000"/>
+              <w:left w:val="single" w:sz="4" w:space="0" w:color="000000"/>
+              <w:bottom w:val="single" w:sz="4" w:space="0" w:color="000000"/>
+              <w:right w:val="single" w:sz="4" w:space="0" w:color="000000"/>
+            </w:tcBorders>
+            <w:shd w:val="clear" w:color="000000" w:fill="FFFFFF"/>
+            <w:tcMar>
+              <w:left w:w="108" w:type="dxa"/>
+              <w:right w:w="108" w:type="dxa"/>
+            </w:tcMar>
+          </w:tcPr>
+          <w:p>
+            <w:pPr>
+              <w:spacing w:after="0" w:line="240" w:lineRule="auto"/>
+              <w:rPr>
+                <w:rFonts w:ascii="Calibri" w:eastAsia="Calibri" w:hAnsi="Calibri" w:cs="Calibri"/>
+              </w:rPr>
+            </w:pPr>
+            <w:proofErr w:type="gramStart"/>
+            <w:r>
+              <w:rPr>
+                <w:rFonts w:ascii="Calibri" w:eastAsia="Calibri" w:hAnsi="Calibri" w:cs="Calibri"/>
+              </w:rPr>
+              <w:t xml:space="preserve">b1</w:t>
+            </w:r>
+          </w:p>
+        </w:tc>
+        <w:tc>
+          <w:tcPr>
+            <w:tcW w:w="5919" w:type="dxa"/>
+            <w:tcBorders>
+              <w:top w:val="single" w:sz="4" w:space="0" w:color="000000"/>
+              <w:left w:val="single" w:sz="4" w:space="0" w:color="000000"/>
+              <w:bottom w:val="single" w:sz="4" w:space="0" w:color="000000"/>
+              <w:right w:val="single" w:sz="4" w:space="0" w:color="000000"/>
+            </w:tcBorders>
+            <w:shd w:val="clear" w:color="000000" w:fill="FFFFFF"/>
+            <w:tcMar>
+              <w:left w:w="108" w:type="dxa"/>
+              <w:right w:w="108" w:type="dxa"/>
+            </w:tcMar>
+          </w:tcPr>
+          <w:p>
+            <w:pPr>
+              <w:spacing w:after="0" w:line="240" w:lineRule="auto"/>
+              <w:rPr>
+                <w:rFonts w:ascii="Calibri" w:eastAsia="Calibri" w:hAnsi="Calibri" w:cs="Calibri"/>
+              </w:rPr>
+            </w:pPr>
+            <w:proofErr w:type="gramStart"/>
+            <w:r>
+              <w:rPr>
+                <w:rFonts w:ascii="Calibri" w:eastAsia="Calibri" w:hAnsi="Calibri" w:cs="Calibri"/>
+              </w:rPr>
+              <w:t xml:space="preserve">c1</w:t>
+            </w:r>
+          </w:p>
+        </w:tc>
+      </w:tr>
+      <w:tr>
+        <w:tblPrEx>
+          <w:tblCellMar>
+            <w:top w:w="0" w:type="dxa"/>
+            <w:bottom w:w="0" w:type="dxa"/>
+          </w:tblCellMar>
+        </w:tblPrEx>
+        <w:trPr>
+          <w:trHeight w:val="1"/>
+        </w:trPr>
+        <w:tc>
+          <w:tcPr>
+            <w:tcW w:w="1526" w:type="dxa"/>
+            <w:tcBorders>
+              <w:top w:val="single" w:sz="4" w:space="0" w:color="000000"/>
+              <w:left w:val="single" w:sz="4" w:space="0" w:color="000000"/>
+              <w:bottom w:val="single" w:sz="4" w:space="0" w:color="000000"/>
+              <w:right w:val="single" w:sz="4" w:space="0" w:color="000000"/>
+            </w:tcBorders>
+            <w:shd w:val="clear" w:color="000000" w:fill="FFFFFF"/>
+            <w:tcMar>
+              <w:left w:w="108" w:type="dxa"/>
+              <w:right w:w="108" w:type="dxa"/>
+            </w:tcMar>
+          </w:tcPr>
+          <w:p>
+            <w:pPr>
+              <w:spacing w:after="0" w:line="240" w:lineRule="auto"/>
+              <w:rPr>
+                <w:rFonts w:ascii="Calibri" w:eastAsia="Calibri" w:hAnsi="Calibri" w:cs="Calibri"/>
+              </w:rPr>
+            </w:pPr>
+            <w:proofErr w:type="gramStart"/>
+            <w:r>
+              <w:rPr>
+                <w:rFonts w:ascii="Calibri" w:eastAsia="Calibri" w:hAnsi="Calibri" w:cs="Calibri"/>
+              </w:rPr>
+              <w:t xml:space="preserve">a2</w:t>
+            </w:r>
+          </w:p>
+        </w:tc>
+        <w:tc>
+          <w:tcPr>
+            <w:tcW w:w="1843" w:type="dxa"/>
+            <w:tcBorders>
+              <w:top w:val="single" w:sz="4" w:space="0" w:color="000000"/>
+              <w:left w:val="single" w:sz="4" w:space="0" w:color="000000"/>
+              <w:bottom w:val="single" w:sz="4" w:space="0" w:color="000000"/>
+              <w:right w:val="single" w:sz="4" w:space="0" w:color="000000"/>
+            </w:tcBorders>
+            <w:shd w:val="clear" w:color="000000" w:fill="FFFFFF"/>
+            <w:tcMar>
+              <w:left w:w="108" w:type="dxa"/>
+              <w:right w:w="108" w:type="dxa"/>
+            </w:tcMar>
+          </w:tcPr>
+          <w:p>
+            <w:pPr>
+              <w:spacing w:after="0" w:line="240" w:lineRule="auto"/>
+              <w:rPr>
+                <w:rFonts w:ascii="Calibri" w:eastAsia="Calibri" w:hAnsi="Calibri" w:cs="Calibri"/>
+              </w:rPr>
+            </w:pPr>
+            <w:proofErr w:type="gramStart"/>
+            <w:r>
+              <w:rPr>
+                <w:rFonts w:ascii="Calibri" w:eastAsia="Calibri" w:hAnsi="Calibri" w:cs="Calibri"/>
+              </w:rPr>
+              <w:t xml:space="preserve">b2</w:t>
+            </w:r>
+          </w:p>
+        </w:tc>
+        <w:tc>
+          <w:tcPr>
+            <w:tcW w:w="5919" w:type="dxa"/>
+            <w:tcBorders>
+              <w:top w:val="single" w:sz="4" w:space="0" w:color="000000"/>
+              <w:left w:val="single" w:sz="4" w:space="0" w:color="000000"/>
+              <w:bottom w:val="single" w:sz="4" w:space="0" w:color="000000"/>
+              <w:right w:val="single" w:sz="4" w:space="0" w:color="000000"/>
+            </w:tcBorders>
+            <w:shd w:val="clear" w:color="000000" w:fill="FFFFFF"/>
+            <w:tcMar>
+              <w:left w:w="108" w:type="dxa"/>
+              <w:right w:w="108" w:type="dxa"/>
+            </w:tcMar>
+          </w:tcPr>
+          <w:p>
+            <w:pPr>
+              <w:spacing w:after="0" w:line="240" w:lineRule="auto"/>
+              <w:rPr>
+                <w:rFonts w:ascii="Calibri" w:eastAsia="Calibri" w:hAnsi="Calibri" w:cs="Calibri"/>
+              </w:rPr>
+            </w:pPr>
+            <w:proofErr w:type="gramStart"/>
+            <w:r>
+              <w:rPr>
+                <w:rFonts w:ascii="Calibri" w:eastAsia="Calibri" w:hAnsi="Calibri" w:cs="Calibri"/>
+              </w:rPr>
+              <w:t xml:space="preserve">c2</w:t>
+            </w:r>
+          </w:p>
+        </w:tc>
+      </w:tr>
+    </w:tbl>
+    <w:p>
+      <w:pPr>
+        <w:rPr>
+          <w:lang w:val="en-US"/>
+        </w:rPr>
+      </w:pPr>
+    </w:p>
     <w:p>
       <w:pPr>
         <w:rPr>
@@ -13,9 +342,65 @@
           <w:lang w:val="en-US"/>
         </w:rPr>
         <w:t/>
+        <w:pict>
+          <v:shape type="#_x0000_t75" style="width:300px;height:300px" stroked="f">
+            <v:imagedata r:id="rId7" o:title=""/>
+          </v:shape>
+        </w:pict>
+        <w:t/>
       </w:r>
       <w:bookmarkStart w:id="0" w:name="_GoBack"/>
       <w:bookmarkEnd w:id="0"/>
+    </w:p>
+    <w:p>
+      <w:pPr>
+        <w:rPr>
+          <w:lang w:val="en-US"/>
+        </w:rPr>
+      </w:pPr>
+    </w:p>
+    <w:p>
+      <w:pPr>
+        <w:rPr>
+          <w:lang w:val="en-US"/>
+        </w:rPr>
+      </w:pPr>
+    </w:p>
+    <w:p>
+      <w:pPr>
+        <w:rPr>
+          <w:lang w:val="en-US"/>
+        </w:rPr>
+      </w:pPr>
+      <w:r>
+        <w:rPr>
+          <w:lang w:val="en-US"/>
+        </w:rPr>
+        <w:pict w14:anchorId="013E7136">
+          <v:shapetype id="_x0000_t75" coordsize="21600,21600" o:spt="75" o:preferrelative="t" path="m@4@5l@4@11@9@11@9@5xe" filled="f" stroked="f">
+            <v:stroke joinstyle="miter"/>
+            <v:formulas>
+              <v:f eqn="if lineDrawn pixelLineWidth 0"/>
+              <v:f eqn="sum @0 1 0"/>
+              <v:f eqn="sum 0 0 @1"/>
+              <v:f eqn="prod @2 1 2"/>
+              <v:f eqn="prod @3 21600 pixelWidth"/>
+              <v:f eqn="prod @3 21600 pixelHeight"/>
+              <v:f eqn="sum @0 0 1"/>
+              <v:f eqn="prod @6 1 2"/>
+              <v:f eqn="prod @7 21600 pixelWidth"/>
+              <v:f eqn="sum @8 21600 0"/>
+              <v:f eqn="prod @7 21600 pixelHeight"/>
+              <v:f eqn="sum @10 21600 0"/>
+            </v:formulas>
+            <v:path o:extrusionok="f" gradientshapeok="t" o:connecttype="rect"/>
+            <o:lock v:ext="edit" aspectratio="t"/>
+          </v:shapetype>
+          <v:shape id="_x0000_i1025" type="#_x0000_t75" style="width:467.25pt;height:351pt">
+            <v:imagedata r:id="rId4" o:title="1556708032_1"/>
+          </v:shape>
+        </w:pict>
+      </w:r>
     </w:p>
     <w:sectPr>
       <w:pgSz w:w="11906" w:h="16838"/>
@@ -420,6 +805,7 @@
   <w:style w:type="paragraph" w:default="1" w:styleId="a">
     <w:name w:val="Normal"/>
     <w:qFormat/>
+    <w:rsid w:val="002C04F2"/>
   </w:style>
   <w:style w:type="character" w:default="1" w:styleId="a0">
     <w:name w:val="Default Paragraph Font"/>

</xml_diff>

<commit_message>
feat: implement dynamic images
</commit_message>
<xml_diff>
--- a/tests/templates/image.docx
+++ b/tests/templates/image.docx
@@ -186,32 +186,7 @@
                 <w:sz w:val="22"/>
                 <w:shd w:fill="auto" w:val="clear"/>
               </w:rPr>
-              <w:t xml:space="preserve">string(5) "path1"</w:t>
-            </w:r>
-          </w:p>
-          <w:p>
-            <w:pPr>
-              <w:spacing w:before="0" w:after="0" w:line="240"/>
-              <w:ind w:right="0" w:left="0" w:firstLine="0"/>
-              <w:jc w:val="left"/>
-              <w:rPr>
-                <w:rFonts w:ascii="Calibri" w:hAnsi="Calibri" w:cs="Calibri" w:eastAsia="Calibri"/>
-                <w:color w:val="auto"/>
-                <w:spacing w:val="0"/>
-                <w:position w:val="0"/>
-                <w:sz w:val="22"/>
-              </w:rPr>
-            </w:pPr>
-            <w:r>
-              <w:rPr>
-                <w:rFonts w:ascii="Calibri" w:hAnsi="Calibri" w:cs="Calibri" w:eastAsia="Calibri"/>
-                <w:color w:val="auto"/>
-                <w:spacing w:val="0"/>
-                <w:position w:val="0"/>
-                <w:sz w:val="22"/>
-                <w:shd w:fill="auto" w:val="clear"/>
-              </w:rPr>
-              <w:t xml:space="preserve">111</w:t>
+              <w:t xml:space="preserve">&lt;w:pict&gt;&lt;v:shape xmlns:v="urn:schemas-microsoft-com:vml" xmlns:r="http://schemas.openxmlformats.org/officeDocument/2006/relationships" xmlns:o="urn:schemas-microsoft-com:office:office" type="#_x0000_t75" style="width:50pt;height:45.833333333333pt" stroked="f"&gt;&lt;v:imagedata r:id="rId1" o:title=""/&gt;&lt;/v:shape&gt;&lt;/w:pict&gt;</w:t>
             </w:r>
           </w:p>
         </w:tc>
@@ -343,32 +318,139 @@
                 <w:sz w:val="22"/>
                 <w:shd w:fill="auto" w:val="clear"/>
               </w:rPr>
-              <w:t xml:space="preserve">string(5) "path2"</w:t>
-            </w:r>
-          </w:p>
-          <w:p>
-            <w:pPr>
-              <w:spacing w:before="0" w:after="0" w:line="240"/>
-              <w:ind w:right="0" w:left="0" w:firstLine="0"/>
-              <w:jc w:val="left"/>
-              <w:rPr>
-                <w:rFonts w:ascii="Calibri" w:hAnsi="Calibri" w:cs="Calibri" w:eastAsia="Calibri"/>
-                <w:color w:val="auto"/>
-                <w:spacing w:val="0"/>
-                <w:position w:val="0"/>
-                <w:sz w:val="22"/>
-              </w:rPr>
-            </w:pPr>
-            <w:r>
-              <w:rPr>
-                <w:rFonts w:ascii="Calibri" w:hAnsi="Calibri" w:cs="Calibri" w:eastAsia="Calibri"/>
-                <w:color w:val="auto"/>
-                <w:spacing w:val="0"/>
-                <w:position w:val="0"/>
-                <w:sz w:val="22"/>
-                <w:shd w:fill="auto" w:val="clear"/>
-              </w:rPr>
-              <w:t xml:space="preserve">111</w:t>
+              <w:t xml:space="preserve">&lt;w:pict&gt;&lt;v:shape xmlns:v="urn:schemas-microsoft-com:vml" xmlns:r="http://schemas.openxmlformats.org/officeDocument/2006/relationships" xmlns:o="urn:schemas-microsoft-com:office:office" type="#_x0000_t75" style="width:48.709677419355pt;height:50pt" stroked="f"&gt;&lt;v:imagedata r:id="rId1" o:title=""/&gt;&lt;/v:shape&gt;&lt;/w:pict&gt;</w:t>
+            </w:r>
+          </w:p>
+        </w:tc>
+        <w:tc>
+          <w:tcPr>
+            <w:tcW w:w="1306" w:type="dxa"/>
+            <w:tcBorders>
+              <w:top w:val="single" w:color="000000" w:sz="4"/>
+              <w:left w:val="single" w:color="000000" w:sz="4"/>
+              <w:bottom w:val="single" w:color="000000" w:sz="4"/>
+              <w:right w:val="single" w:color="000000" w:sz="4"/>
+            </w:tcBorders>
+            <w:shd w:color="000000" w:fill="ffffff" w:val="clear"/>
+            <w:tcMar>
+              <w:left w:w="108" w:type="dxa"/>
+              <w:right w:w="108" w:type="dxa"/>
+            </w:tcMar>
+            <w:vAlign w:val="top"/>
+          </w:tcPr>
+          <w:p>
+            <w:pPr>
+              <w:spacing w:before="0" w:after="0" w:line="240"/>
+              <w:ind w:right="0" w:left="0" w:firstLine="0"/>
+              <w:jc w:val="left"/>
+              <w:rPr>
+                <w:rFonts w:ascii="Calibri" w:hAnsi="Calibri" w:cs="Calibri" w:eastAsia="Calibri"/>
+                <w:color w:val="auto"/>
+                <w:spacing w:val="0"/>
+                <w:position w:val="0"/>
+                <w:sz w:val="22"/>
+              </w:rPr>
+            </w:pPr>
+            <w:r>
+              <w:rPr>
+                <w:rFonts w:ascii="Calibri" w:hAnsi="Calibri" w:cs="Calibri" w:eastAsia="Calibri"/>
+                <w:color w:val="auto"/>
+                <w:spacing w:val="0"/>
+                <w:position w:val="0"/>
+                <w:sz w:val="22"/>
+                <w:shd w:fill="auto" w:val="clear"/>
+              </w:rPr>
+              <w:t xml:space="preserve">b2</w:t>
+            </w:r>
+          </w:p>
+        </w:tc>
+        <w:tc>
+          <w:tcPr>
+            <w:tcW w:w="5776" w:type="dxa"/>
+            <w:tcBorders>
+              <w:top w:val="single" w:color="000000" w:sz="4"/>
+              <w:left w:val="single" w:color="000000" w:sz="4"/>
+              <w:bottom w:val="single" w:color="000000" w:sz="4"/>
+              <w:right w:val="single" w:color="000000" w:sz="4"/>
+            </w:tcBorders>
+            <w:shd w:color="000000" w:fill="ffffff" w:val="clear"/>
+            <w:tcMar>
+              <w:left w:w="108" w:type="dxa"/>
+              <w:right w:w="108" w:type="dxa"/>
+            </w:tcMar>
+            <w:vAlign w:val="top"/>
+          </w:tcPr>
+          <w:p>
+            <w:pPr>
+              <w:spacing w:before="0" w:after="0" w:line="240"/>
+              <w:ind w:right="0" w:left="0" w:firstLine="0"/>
+              <w:jc w:val="left"/>
+              <w:rPr>
+                <w:rFonts w:ascii="Calibri" w:hAnsi="Calibri" w:cs="Calibri" w:eastAsia="Calibri"/>
+                <w:color w:val="auto"/>
+                <w:spacing w:val="0"/>
+                <w:position w:val="0"/>
+                <w:sz w:val="22"/>
+              </w:rPr>
+            </w:pPr>
+            <w:r>
+              <w:rPr>
+                <w:rFonts w:ascii="Calibri" w:hAnsi="Calibri" w:cs="Calibri" w:eastAsia="Calibri"/>
+                <w:color w:val="auto"/>
+                <w:spacing w:val="0"/>
+                <w:position w:val="0"/>
+                <w:sz w:val="22"/>
+                <w:shd w:fill="auto" w:val="clear"/>
+              </w:rPr>
+              <w:t xml:space="preserve">c2</w:t>
+            </w:r>
+          </w:p>
+        </w:tc>
+      </w:tr>
+      <w:tr>
+        <w:trPr>
+          <w:trHeight w:val="1" w:hRule="atLeast"/>
+          <w:jc w:val="left"/>
+        </w:trPr>
+        <w:tc>
+          <w:tcPr>
+            <w:tcW w:w="2155" w:type="dxa"/>
+            <w:tcBorders>
+              <w:top w:val="single" w:color="000000" w:sz="4"/>
+              <w:left w:val="single" w:color="000000" w:sz="4"/>
+              <w:bottom w:val="single" w:color="000000" w:sz="4"/>
+              <w:right w:val="single" w:color="000000" w:sz="4"/>
+            </w:tcBorders>
+            <w:shd w:color="000000" w:fill="ffffff" w:val="clear"/>
+            <w:tcMar>
+              <w:left w:w="108" w:type="dxa"/>
+              <w:right w:w="108" w:type="dxa"/>
+            </w:tcMar>
+            <w:vAlign w:val="top"/>
+          </w:tcPr>
+          <w:p>
+            <w:pPr>
+              <w:spacing w:before="0" w:after="0" w:line="240"/>
+              <w:ind w:right="0" w:left="0" w:firstLine="0"/>
+              <w:jc w:val="left"/>
+              <w:rPr>
+                <w:rFonts w:ascii="Calibri" w:hAnsi="Calibri" w:cs="Calibri" w:eastAsia="Calibri"/>
+                <w:color w:val="auto"/>
+                <w:spacing w:val="0"/>
+                <w:position w:val="0"/>
+                <w:sz w:val="22"/>
+              </w:rPr>
+            </w:pPr>
+            <w:r>
+              <w:rPr>
+                <w:rFonts w:ascii="Calibri" w:hAnsi="Calibri" w:cs="Calibri" w:eastAsia="Calibri"/>
+                <w:color w:val="auto"/>
+                <w:spacing w:val="0"/>
+                <w:position w:val="0"/>
+                <w:sz w:val="22"/>
+                <w:shd w:fill="auto" w:val="clear"/>
+              </w:rPr>
+              <w:t xml:space="preserve">&lt;w:pict&gt;&lt;v:shape xmlns:v="urn:schemas-microsoft-com:vml" xmlns:r="http://schemas.openxmlformats.org/officeDocument/2006/relationships" xmlns:o="urn:schemas-microsoft-com:office:office" type="#_x0000_t75" style="width:48.675496688742pt;height:50pt" stroked="f"&gt;&lt;v:imagedata r:id="rId1" o:title=""/&gt;&lt;/v:shape&gt;&lt;/w:pict&gt;</w:t>
             </w:r>
           </w:p>
         </w:tc>

</xml_diff>

<commit_message>
fix: fix image renderer
</commit_message>
<xml_diff>
--- a/tests/templates/image.docx
+++ b/tests/templates/image.docx
@@ -186,7 +186,7 @@
                 <w:sz w:val="22"/>
                 <w:shd w:fill="auto" w:val="clear"/>
               </w:rPr>
-              <w:t xml:space="preserve">&lt;w:pict&gt;&lt;v:shape xmlns:v="urn:schemas-microsoft-com:vml" xmlns:r="http://schemas.openxmlformats.org/officeDocument/2006/relationships" xmlns:o="urn:schemas-microsoft-com:office:office" type="#_x0000_t75" style="width:50pt;height:45.833333333333pt" stroked="f"&gt;&lt;v:imagedata r:id="rId1" o:title=""/&gt;&lt;/v:shape&gt;&lt;/w:pict&gt;</w:t>
+              <w:t xml:space="preserve">&lt;w:pict&gt;&lt;v:shape xmlns:v="urn:schemas-microsoft-com:vml" xmlns:r="http://schemas.openxmlformats.org/officeDocument/2006/relationships" xmlns:o="urn:schemas-microsoft-com:office:office" type="#_x0000_t75" style="width:50pt;height:45.833333333333pt" stroked="f"&gt;&lt;v:imagedata r:id="rId6" o:title=""/&gt;&lt;/v:shape&gt;&lt;/w:pict&gt;</w:t>
             </w:r>
           </w:p>
         </w:tc>
@@ -318,7 +318,7 @@
                 <w:sz w:val="22"/>
                 <w:shd w:fill="auto" w:val="clear"/>
               </w:rPr>
-              <w:t xml:space="preserve">&lt;w:pict&gt;&lt;v:shape xmlns:v="urn:schemas-microsoft-com:vml" xmlns:r="http://schemas.openxmlformats.org/officeDocument/2006/relationships" xmlns:o="urn:schemas-microsoft-com:office:office" type="#_x0000_t75" style="width:48.709677419355pt;height:50pt" stroked="f"&gt;&lt;v:imagedata r:id="rId1" o:title=""/&gt;&lt;/v:shape&gt;&lt;/w:pict&gt;</w:t>
+              <w:t xml:space="preserve">&lt;w:pict&gt;&lt;v:shape xmlns:v="urn:schemas-microsoft-com:vml" xmlns:r="http://schemas.openxmlformats.org/officeDocument/2006/relationships" xmlns:o="urn:schemas-microsoft-com:office:office" type="#_x0000_t75" style="width:48.709677419355pt;height:50pt" stroked="f"&gt;&lt;v:imagedata r:id="rId6" o:title=""/&gt;&lt;/v:shape&gt;&lt;/w:pict&gt;</w:t>
             </w:r>
           </w:p>
         </w:tc>
@@ -450,7 +450,7 @@
                 <w:sz w:val="22"/>
                 <w:shd w:fill="auto" w:val="clear"/>
               </w:rPr>
-              <w:t xml:space="preserve">&lt;w:pict&gt;&lt;v:shape xmlns:v="urn:schemas-microsoft-com:vml" xmlns:r="http://schemas.openxmlformats.org/officeDocument/2006/relationships" xmlns:o="urn:schemas-microsoft-com:office:office" type="#_x0000_t75" style="width:48.675496688742pt;height:50pt" stroked="f"&gt;&lt;v:imagedata r:id="rId1" o:title=""/&gt;&lt;/v:shape&gt;&lt;/w:pict&gt;</w:t>
+              <w:t xml:space="preserve">&lt;w:pict&gt;&lt;v:shape xmlns:v="urn:schemas-microsoft-com:vml" xmlns:r="http://schemas.openxmlformats.org/officeDocument/2006/relationships" xmlns:o="urn:schemas-microsoft-com:office:office" type="#_x0000_t75" style="width:48.675496688742pt;height:50pt" stroked="f"&gt;&lt;v:imagedata r:id="rId6" o:title=""/&gt;&lt;/v:shape&gt;&lt;/w:pict&gt;</w:t>
             </w:r>
           </w:p>
         </w:tc>

</xml_diff>

<commit_message>
fix: fix image insertion
</commit_message>
<xml_diff>
--- a/tests/templates/image.docx
+++ b/tests/templates/image.docx
@@ -318,7 +318,7 @@
                 <w:sz w:val="22"/>
                 <w:shd w:fill="auto" w:val="clear"/>
               </w:rPr>
-              <w:t xml:space="preserve">&lt;w:pict&gt;&lt;v:shape xmlns:v="urn:schemas-microsoft-com:vml" xmlns:r="http://schemas.openxmlformats.org/officeDocument/2006/relationships" xmlns:o="urn:schemas-microsoft-com:office:office" type="#_x0000_t75" style="width:48.709677419355pt;height:50pt" stroked="f"&gt;&lt;v:imagedata r:id="rId6" o:title=""/&gt;&lt;/v:shape&gt;&lt;/w:pict&gt;</w:t>
+              <w:t xml:space="preserve">&lt;w:pict&gt;&lt;v:shape xmlns:v="urn:schemas-microsoft-com:vml" xmlns:r="http://schemas.openxmlformats.org/officeDocument/2006/relationships" xmlns:o="urn:schemas-microsoft-com:office:office" type="#_x0000_t75" style="width:48.709677419355pt;height:50pt" stroked="f"&gt;&lt;v:imagedata r:id="rId7" o:title=""/&gt;&lt;/v:shape&gt;&lt;/w:pict&gt;</w:t>
             </w:r>
           </w:p>
         </w:tc>
@@ -450,7 +450,7 @@
                 <w:sz w:val="22"/>
                 <w:shd w:fill="auto" w:val="clear"/>
               </w:rPr>
-              <w:t xml:space="preserve">&lt;w:pict&gt;&lt;v:shape xmlns:v="urn:schemas-microsoft-com:vml" xmlns:r="http://schemas.openxmlformats.org/officeDocument/2006/relationships" xmlns:o="urn:schemas-microsoft-com:office:office" type="#_x0000_t75" style="width:48.675496688742pt;height:50pt" stroked="f"&gt;&lt;v:imagedata r:id="rId6" o:title=""/&gt;&lt;/v:shape&gt;&lt;/w:pict&gt;</w:t>
+              <w:t xml:space="preserve">&lt;w:pict&gt;&lt;v:shape xmlns:v="urn:schemas-microsoft-com:vml" xmlns:r="http://schemas.openxmlformats.org/officeDocument/2006/relationships" xmlns:o="urn:schemas-microsoft-com:office:office" type="#_x0000_t75" style="width:48.675496688742pt;height:50pt" stroked="f"&gt;&lt;v:imagedata r:id="rId8" o:title=""/&gt;&lt;/v:shape&gt;&lt;/w:pict&gt;</w:t>
             </w:r>
           </w:p>
         </w:tc>

</xml_diff>

<commit_message>
feat: implement qr_code feature
</commit_message>
<xml_diff>
--- a/tests/templates/image.docx
+++ b/tests/templates/image.docx
@@ -276,7 +276,7 @@
                 <w:sz w:val="22"/>
                 <w:shd w:fill="auto" w:val="clear"/>
               </w:rPr>
-              <w:t xml:space="preserve">c1</w:t>
+              <w:t xml:space="preserve">https://www.google.ru</w:t>
             </w:r>
           </w:p>
         </w:tc>
@@ -414,7 +414,7 @@
                 <w:sz w:val="22"/>
                 <w:shd w:fill="auto" w:val="clear"/>
               </w:rPr>
-              <w:t xml:space="preserve">c2</w:t>
+              <w:t xml:space="preserve">https://yandex.ru/</w:t>
             </w:r>
           </w:p>
         </w:tc>
@@ -552,7 +552,7 @@
                 <w:sz w:val="22"/>
                 <w:shd w:fill="auto" w:val="clear"/>
               </w:rPr>
-              <w:t xml:space="preserve">c2</w:t>
+              <w:t xml:space="preserve">https://mail.ru/</w:t>
             </w:r>
           </w:p>
         </w:tc>

</xml_diff>

<commit_message>
feat: port PHPWord ZipArchive functionality
</commit_message>
<xml_diff>
--- a/tests/templates/image.docx
+++ b/tests/templates/image.docx
@@ -685,6 +685,14 @@
 <w:numbering xmlns:w="http://schemas.openxmlformats.org/wordprocessingml/2006/main"/>
 </file>
 
+<file path=word/numbering.xml><?xml version="1.0" encoding="utf-8"?>
+<w:numbering xmlns:w="http://schemas.openxmlformats.org/wordprocessingml/2006/main"/>
+</file>
+
+<file path=word/styles.xml><?xml version="1.0" encoding="utf-8"?>
+<w:styles xmlns:w="http://schemas.openxmlformats.org/wordprocessingml/2006/main"/>
+</file>
+
 <file path=word/styles.xml><?xml version="1.0" encoding="utf-8"?>
 <w:styles xmlns:w="http://schemas.openxmlformats.org/wordprocessingml/2006/main"/>
 </file>
</xml_diff>

<commit_message>
fix: add missing namespaces and remove buggy method
</commit_message>
<xml_diff>
--- a/tests/templates/image.docx
+++ b/tests/templates/image.docx
@@ -186,13 +186,46 @@
                 <w:sz w:val="22"/>
                 <w:shd w:fill="auto" w:val="clear"/>
               </w:rPr>
-              <w:t xml:space="preserve">
-                <w:pict>
-                  <v:shape xmlns:v="urn:schemas-microsoft-com:vml" xmlns:r="http://schemas.openxmlformats.org/officeDocument/2006/relationships" xmlns:o="urn:schemas-microsoft-com:office:office" type="#_x0000_t75" style="width:50pt;height:45.833333333333pt" stroked="f">
-                    <v:imagedata r:id="rId6" o:title=""/>
-                  </v:shape>
-                </w:pict>
-              </w:t>
+              <w:t xml:space="preserve"/>
+            </w:r>
+            <w:r>
+              <w:drawing>
+                <wp:inline xmlns:wp="http://schemas.openxmlformats.org/drawingml/2006/wordprocessingDrawing" xmlns:a="http://schemas.openxmlformats.org/drawingml/2006/main" xmlns:pic="http://schemas.openxmlformats.org/drawingml/2006/picture" xmlns:r="http://schemas.openxmlformats.org/officeDocument/2006/relationships">
+                  <wp:extent cx="476250" cy="476250"/>
+                  <wp:docPr id="5" name=""/>
+                  <wp:cNvGraphicFramePr>
+                    <a:graphicFrameLocks noChangeAspect="1"/>
+                  </wp:cNvGraphicFramePr>
+                  <a:graphic>
+                    <a:graphicData uri="http://schemas.openxmlformats.org/drawingml/2006/picture">
+                      <pic:pic>
+                        <pic:nvPicPr>
+                          <pic:cNvPr id="5" name=""/>
+                          <pic:cNvPicPr/>
+                        </pic:nvPicPr>
+                        <pic:blipFill>
+                          <a:blip r:embed="rId5"/>
+                          <a:stretch>
+                            <a:fillRect/>
+                          </a:stretch>
+                        </pic:blipFill>
+                        <pic:spPr>
+                          <a:xfrm>
+                            <a:off x="0" y="0"/>
+                            <a:ext cx="476250" cy="476250"/>
+                          </a:xfrm>
+                          <a:prstGeom prst="rect">
+                            <a:avLst/>
+                          </a:prstGeom>
+                        </pic:spPr>
+                      </pic:pic>
+                    </a:graphicData>
+                  </a:graphic>
+                </wp:inline>
+              </w:drawing>
+            </w:r>
+            <w:r>
+              <w:t xml:space="preserve"/>
             </w:r>
           </w:p>
         </w:tc>
@@ -276,13 +309,46 @@
                 <w:sz w:val="22"/>
                 <w:shd w:fill="auto" w:val="clear"/>
               </w:rPr>
-              <w:t xml:space="preserve">
-                <w:pict>
-                  <v:shape xmlns:v="urn:schemas-microsoft-com:vml" xmlns:r="http://schemas.openxmlformats.org/officeDocument/2006/relationships" xmlns:o="urn:schemas-microsoft-com:office:office" type="#_x0000_t75" style="width:50pt;height:50pt" stroked="f">
-                    <v:imagedata r:id="rId7" o:title=""/>
-                  </v:shape>
-                </w:pict>
-              </w:t>
+              <w:t xml:space="preserve"/>
+            </w:r>
+            <w:r>
+              <w:drawing>
+                <wp:inline xmlns:wp="http://schemas.openxmlformats.org/drawingml/2006/wordprocessingDrawing" xmlns:a="http://schemas.openxmlformats.org/drawingml/2006/main" xmlns:pic="http://schemas.openxmlformats.org/drawingml/2006/picture" xmlns:r="http://schemas.openxmlformats.org/officeDocument/2006/relationships">
+                  <wp:extent cx="476250" cy="476250"/>
+                  <wp:docPr id="6" name=""/>
+                  <wp:cNvGraphicFramePr>
+                    <a:graphicFrameLocks noChangeAspect="1"/>
+                  </wp:cNvGraphicFramePr>
+                  <a:graphic>
+                    <a:graphicData uri="http://schemas.openxmlformats.org/drawingml/2006/picture">
+                      <pic:pic>
+                        <pic:nvPicPr>
+                          <pic:cNvPr id="6" name=""/>
+                          <pic:cNvPicPr/>
+                        </pic:nvPicPr>
+                        <pic:blipFill>
+                          <a:blip r:embed="rId6"/>
+                          <a:stretch>
+                            <a:fillRect/>
+                          </a:stretch>
+                        </pic:blipFill>
+                        <pic:spPr>
+                          <a:xfrm>
+                            <a:off x="0" y="0"/>
+                            <a:ext cx="476250" cy="476250"/>
+                          </a:xfrm>
+                          <a:prstGeom prst="rect">
+                            <a:avLst/>
+                          </a:prstGeom>
+                        </pic:spPr>
+                      </pic:pic>
+                    </a:graphicData>
+                  </a:graphic>
+                </wp:inline>
+              </w:drawing>
+            </w:r>
+            <w:r>
+              <w:t xml:space="preserve"/>
             </w:r>
           </w:p>
         </w:tc>
@@ -330,13 +396,46 @@
                 <w:sz w:val="22"/>
                 <w:shd w:fill="auto" w:val="clear"/>
               </w:rPr>
-              <w:t xml:space="preserve">
-                <w:pict>
-                  <v:shape xmlns:v="urn:schemas-microsoft-com:vml" xmlns:r="http://schemas.openxmlformats.org/officeDocument/2006/relationships" xmlns:o="urn:schemas-microsoft-com:office:office" type="#_x0000_t75" style="width:48.709677419355pt;height:50pt" stroked="f">
-                    <v:imagedata r:id="rId8" o:title=""/>
-                  </v:shape>
-                </w:pict>
-              </w:t>
+              <w:t xml:space="preserve"/>
+            </w:r>
+            <w:r>
+              <w:drawing>
+                <wp:inline xmlns:wp="http://schemas.openxmlformats.org/drawingml/2006/wordprocessingDrawing" xmlns:a="http://schemas.openxmlformats.org/drawingml/2006/main" xmlns:pic="http://schemas.openxmlformats.org/drawingml/2006/picture" xmlns:r="http://schemas.openxmlformats.org/officeDocument/2006/relationships">
+                  <wp:extent cx="476250" cy="476250"/>
+                  <wp:docPr id="7" name=""/>
+                  <wp:cNvGraphicFramePr>
+                    <a:graphicFrameLocks noChangeAspect="1"/>
+                  </wp:cNvGraphicFramePr>
+                  <a:graphic>
+                    <a:graphicData uri="http://schemas.openxmlformats.org/drawingml/2006/picture">
+                      <pic:pic>
+                        <pic:nvPicPr>
+                          <pic:cNvPr id="7" name=""/>
+                          <pic:cNvPicPr/>
+                        </pic:nvPicPr>
+                        <pic:blipFill>
+                          <a:blip r:embed="rId7"/>
+                          <a:stretch>
+                            <a:fillRect/>
+                          </a:stretch>
+                        </pic:blipFill>
+                        <pic:spPr>
+                          <a:xfrm>
+                            <a:off x="0" y="0"/>
+                            <a:ext cx="476250" cy="476250"/>
+                          </a:xfrm>
+                          <a:prstGeom prst="rect">
+                            <a:avLst/>
+                          </a:prstGeom>
+                        </pic:spPr>
+                      </pic:pic>
+                    </a:graphicData>
+                  </a:graphic>
+                </wp:inline>
+              </w:drawing>
+            </w:r>
+            <w:r>
+              <w:t xml:space="preserve"/>
             </w:r>
           </w:p>
         </w:tc>
@@ -420,13 +519,46 @@
                 <w:sz w:val="22"/>
                 <w:shd w:fill="auto" w:val="clear"/>
               </w:rPr>
-              <w:t xml:space="preserve">
-                <w:pict>
-                  <v:shape xmlns:v="urn:schemas-microsoft-com:vml" xmlns:r="http://schemas.openxmlformats.org/officeDocument/2006/relationships" xmlns:o="urn:schemas-microsoft-com:office:office" type="#_x0000_t75" style="width:50pt;height:50pt" stroked="f">
-                    <v:imagedata r:id="rId9" o:title=""/>
-                  </v:shape>
-                </w:pict>
-              </w:t>
+              <w:t xml:space="preserve"/>
+            </w:r>
+            <w:r>
+              <w:drawing>
+                <wp:inline xmlns:wp="http://schemas.openxmlformats.org/drawingml/2006/wordprocessingDrawing" xmlns:a="http://schemas.openxmlformats.org/drawingml/2006/main" xmlns:pic="http://schemas.openxmlformats.org/drawingml/2006/picture" xmlns:r="http://schemas.openxmlformats.org/officeDocument/2006/relationships">
+                  <wp:extent cx="476250" cy="476250"/>
+                  <wp:docPr id="8" name=""/>
+                  <wp:cNvGraphicFramePr>
+                    <a:graphicFrameLocks noChangeAspect="1"/>
+                  </wp:cNvGraphicFramePr>
+                  <a:graphic>
+                    <a:graphicData uri="http://schemas.openxmlformats.org/drawingml/2006/picture">
+                      <pic:pic>
+                        <pic:nvPicPr>
+                          <pic:cNvPr id="8" name=""/>
+                          <pic:cNvPicPr/>
+                        </pic:nvPicPr>
+                        <pic:blipFill>
+                          <a:blip r:embed="rId8"/>
+                          <a:stretch>
+                            <a:fillRect/>
+                          </a:stretch>
+                        </pic:blipFill>
+                        <pic:spPr>
+                          <a:xfrm>
+                            <a:off x="0" y="0"/>
+                            <a:ext cx="476250" cy="476250"/>
+                          </a:xfrm>
+                          <a:prstGeom prst="rect">
+                            <a:avLst/>
+                          </a:prstGeom>
+                        </pic:spPr>
+                      </pic:pic>
+                    </a:graphicData>
+                  </a:graphic>
+                </wp:inline>
+              </w:drawing>
+            </w:r>
+            <w:r>
+              <w:t xml:space="preserve"/>
             </w:r>
           </w:p>
         </w:tc>
@@ -474,13 +606,46 @@
                 <w:sz w:val="22"/>
                 <w:shd w:fill="auto" w:val="clear"/>
               </w:rPr>
-              <w:t xml:space="preserve">
-                <w:pict>
-                  <v:shape xmlns:v="urn:schemas-microsoft-com:vml" xmlns:r="http://schemas.openxmlformats.org/officeDocument/2006/relationships" xmlns:o="urn:schemas-microsoft-com:office:office" type="#_x0000_t75" style="width:48.675496688742pt;height:50pt" stroked="f">
-                    <v:imagedata r:id="rId10" o:title=""/>
-                  </v:shape>
-                </w:pict>
-              </w:t>
+              <w:t xml:space="preserve"/>
+            </w:r>
+            <w:r>
+              <w:drawing>
+                <wp:inline xmlns:wp="http://schemas.openxmlformats.org/drawingml/2006/wordprocessingDrawing" xmlns:a="http://schemas.openxmlformats.org/drawingml/2006/main" xmlns:pic="http://schemas.openxmlformats.org/drawingml/2006/picture" xmlns:r="http://schemas.openxmlformats.org/officeDocument/2006/relationships">
+                  <wp:extent cx="476250" cy="476250"/>
+                  <wp:docPr id="9" name=""/>
+                  <wp:cNvGraphicFramePr>
+                    <a:graphicFrameLocks noChangeAspect="1"/>
+                  </wp:cNvGraphicFramePr>
+                  <a:graphic>
+                    <a:graphicData uri="http://schemas.openxmlformats.org/drawingml/2006/picture">
+                      <pic:pic>
+                        <pic:nvPicPr>
+                          <pic:cNvPr id="9" name=""/>
+                          <pic:cNvPicPr/>
+                        </pic:nvPicPr>
+                        <pic:blipFill>
+                          <a:blip r:embed="rId9"/>
+                          <a:stretch>
+                            <a:fillRect/>
+                          </a:stretch>
+                        </pic:blipFill>
+                        <pic:spPr>
+                          <a:xfrm>
+                            <a:off x="0" y="0"/>
+                            <a:ext cx="476250" cy="476250"/>
+                          </a:xfrm>
+                          <a:prstGeom prst="rect">
+                            <a:avLst/>
+                          </a:prstGeom>
+                        </pic:spPr>
+                      </pic:pic>
+                    </a:graphicData>
+                  </a:graphic>
+                </wp:inline>
+              </w:drawing>
+            </w:r>
+            <w:r>
+              <w:t xml:space="preserve"/>
             </w:r>
           </w:p>
         </w:tc>
@@ -564,13 +729,46 @@
                 <w:sz w:val="22"/>
                 <w:shd w:fill="auto" w:val="clear"/>
               </w:rPr>
-              <w:t xml:space="preserve">
-                <w:pict>
-                  <v:shape xmlns:v="urn:schemas-microsoft-com:vml" xmlns:r="http://schemas.openxmlformats.org/officeDocument/2006/relationships" xmlns:o="urn:schemas-microsoft-com:office:office" type="#_x0000_t75" style="width:50pt;height:50pt" stroked="f">
-                    <v:imagedata r:id="rId11" o:title=""/>
-                  </v:shape>
-                </w:pict>
-              </w:t>
+              <w:t xml:space="preserve"/>
+            </w:r>
+            <w:r>
+              <w:drawing>
+                <wp:inline xmlns:wp="http://schemas.openxmlformats.org/drawingml/2006/wordprocessingDrawing" xmlns:a="http://schemas.openxmlformats.org/drawingml/2006/main" xmlns:pic="http://schemas.openxmlformats.org/drawingml/2006/picture" xmlns:r="http://schemas.openxmlformats.org/officeDocument/2006/relationships">
+                  <wp:extent cx="476250" cy="476250"/>
+                  <wp:docPr id="10" name=""/>
+                  <wp:cNvGraphicFramePr>
+                    <a:graphicFrameLocks noChangeAspect="1"/>
+                  </wp:cNvGraphicFramePr>
+                  <a:graphic>
+                    <a:graphicData uri="http://schemas.openxmlformats.org/drawingml/2006/picture">
+                      <pic:pic>
+                        <pic:nvPicPr>
+                          <pic:cNvPr id="10" name=""/>
+                          <pic:cNvPicPr/>
+                        </pic:nvPicPr>
+                        <pic:blipFill>
+                          <a:blip r:embed="rId10"/>
+                          <a:stretch>
+                            <a:fillRect/>
+                          </a:stretch>
+                        </pic:blipFill>
+                        <pic:spPr>
+                          <a:xfrm>
+                            <a:off x="0" y="0"/>
+                            <a:ext cx="476250" cy="476250"/>
+                          </a:xfrm>
+                          <a:prstGeom prst="rect">
+                            <a:avLst/>
+                          </a:prstGeom>
+                        </pic:spPr>
+                      </pic:pic>
+                    </a:graphicData>
+                  </a:graphic>
+                </wp:inline>
+              </w:drawing>
+            </w:r>
+            <w:r>
+              <w:t xml:space="preserve"/>
             </w:r>
           </w:p>
         </w:tc>
@@ -614,13 +812,6 @@
           <w:sz w:val="22"/>
           <w:shd w:fill="auto" w:val="clear"/>
         </w:rPr>
-        <w:t xml:space="preserve"/>
-        <w:t xml:space="preserve"/>
-        <w:pict>
-          <v:shape xmlns:v="urn:schemas-microsoft-com:vml" xmlns:r="http://schemas.openxmlformats.org/officeDocument/2006/relationships" xmlns:o="urn:schemas-microsoft-com:office:office" type="#_x0000_t75" style="width:300pt;height:300pt" stroked="f">
-            <v:imagedata r:id="rId5" o:title=""/>
-          </v:shape>
-        </w:pict>
         <w:t xml:space="preserve"/>
       </w:r>
     </w:p>

</xml_diff>